<commit_message>
added temp, humidity, weather icon
</commit_message>
<xml_diff>
--- a/Notes for Project-1.docx
+++ b/Notes for Project-1.docx
@@ -29,34 +29,153 @@
         <w:rPr>
           <w:u w:val="single"/>
         </w:rPr>
-        <w:t>Names of classes and i</w:t>
+        <w:t>Names of classes and id’s:</w:t>
+      </w:r>
+      <w:r>
+        <w:t xml:space="preserve"> </w:t>
+      </w:r>
+      <w:r>
+        <w:t>*</w:t>
+      </w:r>
+      <w:r>
+        <w:t xml:space="preserve">Div containing current weather – </w:t>
+      </w:r>
+      <w:r>
+        <w:rPr>
+          <w:b/>
+        </w:rPr>
+        <w:t>“id=’ weatherChartDiv ’</w:t>
+      </w:r>
+    </w:p>
+    <w:p/>
+    <w:p>
+      <w:pPr>
+        <w:rPr>
+          <w:b/>
+        </w:rPr>
+      </w:pPr>
+      <w:r>
+        <w:rPr>
+          <w:u w:val="single"/>
+        </w:rPr>
+        <w:t>Names of JS variables:</w:t>
+      </w:r>
+      <w:r>
+        <w:t xml:space="preserve"> </w:t>
+      </w:r>
+      <w:r>
+        <w:t>*</w:t>
+      </w:r>
+      <w:r>
+        <w:t xml:space="preserve">current city for tracking weather (used in queryURL) – </w:t>
+      </w:r>
+      <w:r>
+        <w:rPr>
+          <w:b/>
+        </w:rPr>
+        <w:t>var currentCity</w:t>
+      </w:r>
+    </w:p>
+    <w:p>
+      <w:pPr>
+        <w:rPr>
+          <w:b/>
+        </w:rPr>
+      </w:pPr>
+      <w:r>
+        <w:rPr>
+          <w:b/>
+        </w:rPr>
+        <w:tab/>
+      </w:r>
+      <w:r>
+        <w:rPr>
+          <w:b/>
+        </w:rPr>
+        <w:tab/>
+      </w:r>
+      <w:r>
+        <w:rPr>
+          <w:b/>
+        </w:rPr>
+        <w:tab/>
+      </w:r>
+      <w:r>
+        <w:rPr>
+          <w:b/>
+        </w:rPr>
+        <w:t xml:space="preserve"> *</w:t>
+      </w:r>
+      <w:r>
+        <w:t xml:space="preserve">queryURL for OpenWeatherMap AJAX call – </w:t>
+      </w:r>
+      <w:r>
+        <w:rPr>
+          <w:b/>
+        </w:rPr>
+        <w:t>var wQueryURL</w:t>
+      </w:r>
+    </w:p>
+    <w:p>
+      <w:pPr>
+        <w:rPr>
+          <w:b/>
+        </w:rPr>
+      </w:pPr>
+      <w:r>
+        <w:rPr>
+          <w:b/>
+        </w:rPr>
+        <w:tab/>
+      </w:r>
+      <w:r>
+        <w:rPr>
+          <w:b/>
+        </w:rPr>
+        <w:tab/>
+      </w:r>
+      <w:r>
+        <w:rPr>
+          <w:b/>
+        </w:rPr>
+        <w:tab/>
+        <w:t>*</w:t>
+      </w:r>
+      <w:r>
+        <w:t xml:space="preserve">variable for storing AJAX return object – </w:t>
+      </w:r>
+      <w:r>
+        <w:rPr>
+          <w:b/>
+        </w:rPr>
+        <w:t>var wResults</w:t>
       </w:r>
       <w:bookmarkStart w:id="0" w:name="_GoBack"/>
       <w:bookmarkEnd w:id="0"/>
-      <w:r>
-        <w:rPr>
-          <w:u w:val="single"/>
-        </w:rPr>
-        <w:t>d’s:</w:t>
-      </w:r>
-      <w:r>
-        <w:t xml:space="preserve"> </w:t>
-      </w:r>
-      <w:proofErr w:type="spellStart"/>
-      <w:r>
-        <w:t>Div</w:t>
-      </w:r>
-      <w:proofErr w:type="spellEnd"/>
-      <w:r>
-        <w:t xml:space="preserve"> containing current weather – “id=’ </w:t>
-      </w:r>
-      <w:proofErr w:type="spellStart"/>
-      <w:r>
-        <w:t>weatherChartDiv</w:t>
-      </w:r>
-      <w:proofErr w:type="spellEnd"/>
-      <w:r>
-        <w:t xml:space="preserve"> ’</w:t>
+    </w:p>
+    <w:p>
+      <w:pPr>
+        <w:rPr>
+          <w:b/>
+        </w:rPr>
+      </w:pPr>
+      <w:r>
+        <w:rPr>
+          <w:b/>
+        </w:rPr>
+        <w:tab/>
+      </w:r>
+      <w:r>
+        <w:rPr>
+          <w:b/>
+        </w:rPr>
+        <w:tab/>
+      </w:r>
+      <w:r>
+        <w:rPr>
+          <w:b/>
+        </w:rPr>
+        <w:tab/>
       </w:r>
     </w:p>
     <w:sectPr>

</xml_diff>